<commit_message>
Nop lai bai tap
</commit_message>
<xml_diff>
--- a/module 1/ss3_flowchart_pseudocode/bai_tap/tim_gia_tri_lon_nhat_trong_ba_so.docx
+++ b/module 1/ss3_flowchart_pseudocode/bai_tap/tim_gia_tri_lon_nhat_trong_ba_so.docx
@@ -857,6 +857,18 @@
           <w:lang w:val="en-US"/>
         </w:rPr>
       </w:pPr>
+    </w:p>
+    <w:p>
+      <w:pPr>
+        <w:rPr>
+          <w:rFonts w:ascii="Calibri" w:hAnsi="Calibri" w:cs="Calibri"/>
+          <w:color w:val="526069"/>
+          <w:sz w:val="21"/>
+          <w:szCs w:val="21"/>
+          <w:shd w:val="clear" w:color="auto" w:fill="FFFFFF"/>
+          <w:lang w:val="en-US"/>
+        </w:rPr>
+      </w:pPr>
       <w:r>
         <w:rPr>
           <w:rFonts w:ascii="Open Sans" w:hAnsi="Open Sans" w:cs="Open Sans"/>
@@ -868,18 +880,18 @@
           <w:lang w:val="en-US"/>
         </w:rPr>
         <w:drawing>
-          <wp:anchor distT="0" distB="0" distL="114300" distR="114300" simplePos="0" relativeHeight="251658240" behindDoc="0" locked="0" layoutInCell="1" allowOverlap="1" wp14:anchorId="6184EB74" wp14:editId="3CF3FC11">
+          <wp:anchor distT="0" distB="0" distL="114300" distR="114300" simplePos="0" relativeHeight="251658240" behindDoc="0" locked="0" layoutInCell="1" allowOverlap="1" wp14:anchorId="03F112A2" wp14:editId="5BB0331C">
             <wp:simplePos x="0" y="0"/>
             <wp:positionH relativeFrom="margin">
               <wp:align>left</wp:align>
             </wp:positionH>
             <wp:positionV relativeFrom="paragraph">
-              <wp:posOffset>78740</wp:posOffset>
+              <wp:posOffset>7620</wp:posOffset>
             </wp:positionV>
-            <wp:extent cx="2886602" cy="4439285"/>
-            <wp:effectExtent l="0" t="0" r="9525" b="0"/>
+            <wp:extent cx="2847975" cy="4374616"/>
+            <wp:effectExtent l="0" t="0" r="0" b="6985"/>
             <wp:wrapNone/>
-            <wp:docPr id="984547678" name="Picture 1"/>
+            <wp:docPr id="1309699566" name="Picture 1"/>
             <wp:cNvGraphicFramePr>
               <a:graphicFrameLocks xmlns:a="http://schemas.openxmlformats.org/drawingml/2006/main" noChangeAspect="1"/>
             </wp:cNvGraphicFramePr>
@@ -887,7 +899,7 @@
               <a:graphicData uri="http://schemas.openxmlformats.org/drawingml/2006/picture">
                 <pic:pic xmlns:pic="http://schemas.openxmlformats.org/drawingml/2006/picture">
                   <pic:nvPicPr>
-                    <pic:cNvPr id="984547678" name="Picture 984547678"/>
+                    <pic:cNvPr id="1309699566" name="Picture 1309699566"/>
                     <pic:cNvPicPr/>
                   </pic:nvPicPr>
                   <pic:blipFill>
@@ -905,7 +917,7 @@
                   <pic:spPr>
                     <a:xfrm>
                       <a:off x="0" y="0"/>
-                      <a:ext cx="2886602" cy="4439285"/>
+                      <a:ext cx="2847975" cy="4374616"/>
                     </a:xfrm>
                     <a:prstGeom prst="rect">
                       <a:avLst/>
@@ -923,18 +935,6 @@
           </wp:anchor>
         </w:drawing>
       </w:r>
-    </w:p>
-    <w:p>
-      <w:pPr>
-        <w:rPr>
-          <w:rFonts w:ascii="Calibri" w:hAnsi="Calibri" w:cs="Calibri"/>
-          <w:color w:val="526069"/>
-          <w:sz w:val="21"/>
-          <w:szCs w:val="21"/>
-          <w:shd w:val="clear" w:color="auto" w:fill="FFFFFF"/>
-          <w:lang w:val="en-US"/>
-        </w:rPr>
-      </w:pPr>
     </w:p>
     <w:p>
       <w:pPr>

</xml_diff>